<commit_message>
TP Administration Pare-Feu (avec noms de membres)
</commit_message>
<xml_diff>
--- a/TP Administration Pare_Feu Groupe SAMMOU.docx
+++ b/TP Administration Pare_Feu Groupe SAMMOU.docx
@@ -25,6 +25,191 @@
       </w:r>
     </w:p>
     <w:p/>
+    <w:p>
+      <w:pPr>
+        <w:rPr>
+          <w:rFonts w:ascii="Times New Roman" w:hAnsi="Times New Roman" w:cs="Times New Roman"/>
+          <w:b/>
+          <w:bCs/>
+          <w:sz w:val="28"/>
+          <w:szCs w:val="28"/>
+        </w:rPr>
+      </w:pPr>
+      <w:r>
+        <w:rPr>
+          <w:rFonts w:ascii="Times New Roman" w:hAnsi="Times New Roman" w:cs="Times New Roman"/>
+          <w:b/>
+          <w:bCs/>
+          <w:sz w:val="28"/>
+          <w:szCs w:val="28"/>
+        </w:rPr>
+        <w:t>Membres Du Groupe :</w:t>
+      </w:r>
+    </w:p>
+    <w:p>
+      <w:pPr>
+        <w:pStyle w:val="Paragraphedeliste"/>
+        <w:numPr>
+          <w:ilvl w:val="0"/>
+          <w:numId w:val="10"/>
+        </w:numPr>
+        <w:rPr>
+          <w:rFonts w:ascii="Times New Roman" w:hAnsi="Times New Roman" w:cs="Times New Roman"/>
+          <w:sz w:val="28"/>
+          <w:szCs w:val="28"/>
+        </w:rPr>
+      </w:pPr>
+      <w:r>
+        <w:rPr>
+          <w:rFonts w:ascii="Times New Roman" w:hAnsi="Times New Roman" w:cs="Times New Roman"/>
+          <w:sz w:val="28"/>
+          <w:szCs w:val="28"/>
+        </w:rPr>
+        <w:t>SAMMOU Ange</w:t>
+      </w:r>
+    </w:p>
+    <w:p>
+      <w:pPr>
+        <w:pStyle w:val="Paragraphedeliste"/>
+        <w:numPr>
+          <w:ilvl w:val="0"/>
+          <w:numId w:val="10"/>
+        </w:numPr>
+        <w:rPr>
+          <w:rFonts w:ascii="Times New Roman" w:hAnsi="Times New Roman" w:cs="Times New Roman"/>
+          <w:sz w:val="28"/>
+          <w:szCs w:val="28"/>
+        </w:rPr>
+      </w:pPr>
+      <w:r>
+        <w:rPr>
+          <w:rFonts w:ascii="Times New Roman" w:hAnsi="Times New Roman" w:cs="Times New Roman"/>
+          <w:sz w:val="28"/>
+          <w:szCs w:val="28"/>
+        </w:rPr>
+        <w:t>CHOUPO Marc</w:t>
+      </w:r>
+    </w:p>
+    <w:p>
+      <w:pPr>
+        <w:pStyle w:val="Paragraphedeliste"/>
+        <w:numPr>
+          <w:ilvl w:val="0"/>
+          <w:numId w:val="10"/>
+        </w:numPr>
+        <w:rPr>
+          <w:rFonts w:ascii="Times New Roman" w:hAnsi="Times New Roman" w:cs="Times New Roman"/>
+          <w:sz w:val="28"/>
+          <w:szCs w:val="28"/>
+        </w:rPr>
+      </w:pPr>
+      <w:r>
+        <w:rPr>
+          <w:rFonts w:ascii="Times New Roman" w:hAnsi="Times New Roman" w:cs="Times New Roman"/>
+          <w:sz w:val="28"/>
+          <w:szCs w:val="28"/>
+        </w:rPr>
+        <w:t>FOKAM Vianney</w:t>
+      </w:r>
+    </w:p>
+    <w:p>
+      <w:pPr>
+        <w:pStyle w:val="Paragraphedeliste"/>
+        <w:numPr>
+          <w:ilvl w:val="0"/>
+          <w:numId w:val="10"/>
+        </w:numPr>
+        <w:rPr>
+          <w:rFonts w:ascii="Times New Roman" w:hAnsi="Times New Roman" w:cs="Times New Roman"/>
+          <w:sz w:val="28"/>
+          <w:szCs w:val="28"/>
+        </w:rPr>
+      </w:pPr>
+      <w:r>
+        <w:rPr>
+          <w:rFonts w:ascii="Times New Roman" w:hAnsi="Times New Roman" w:cs="Times New Roman"/>
+          <w:sz w:val="28"/>
+          <w:szCs w:val="28"/>
+        </w:rPr>
+        <w:t>TONZEU Martin</w:t>
+      </w:r>
+    </w:p>
+    <w:p>
+      <w:pPr>
+        <w:pStyle w:val="Paragraphedeliste"/>
+        <w:numPr>
+          <w:ilvl w:val="0"/>
+          <w:numId w:val="10"/>
+        </w:numPr>
+        <w:rPr>
+          <w:rFonts w:ascii="Times New Roman" w:hAnsi="Times New Roman" w:cs="Times New Roman"/>
+          <w:sz w:val="28"/>
+          <w:szCs w:val="28"/>
+        </w:rPr>
+      </w:pPr>
+      <w:r>
+        <w:rPr>
+          <w:rFonts w:ascii="Times New Roman" w:hAnsi="Times New Roman" w:cs="Times New Roman"/>
+          <w:sz w:val="28"/>
+          <w:szCs w:val="28"/>
+        </w:rPr>
+        <w:t>NANKENG Aaron</w:t>
+      </w:r>
+    </w:p>
+    <w:p>
+      <w:pPr>
+        <w:pStyle w:val="Paragraphedeliste"/>
+        <w:numPr>
+          <w:ilvl w:val="0"/>
+          <w:numId w:val="10"/>
+        </w:numPr>
+        <w:rPr>
+          <w:rFonts w:ascii="Times New Roman" w:hAnsi="Times New Roman" w:cs="Times New Roman"/>
+          <w:sz w:val="28"/>
+          <w:szCs w:val="28"/>
+        </w:rPr>
+      </w:pPr>
+      <w:r>
+        <w:rPr>
+          <w:rFonts w:ascii="Times New Roman" w:hAnsi="Times New Roman" w:cs="Times New Roman"/>
+          <w:sz w:val="28"/>
+          <w:szCs w:val="28"/>
+        </w:rPr>
+        <w:t>TOKO Orlando</w:t>
+      </w:r>
+    </w:p>
+    <w:p>
+      <w:pPr>
+        <w:pStyle w:val="Paragraphedeliste"/>
+        <w:numPr>
+          <w:ilvl w:val="0"/>
+          <w:numId w:val="10"/>
+        </w:numPr>
+        <w:rPr>
+          <w:rFonts w:ascii="Times New Roman" w:hAnsi="Times New Roman" w:cs="Times New Roman"/>
+          <w:sz w:val="28"/>
+          <w:szCs w:val="28"/>
+        </w:rPr>
+      </w:pPr>
+      <w:r>
+        <w:rPr>
+          <w:rFonts w:ascii="Times New Roman" w:hAnsi="Times New Roman" w:cs="Times New Roman"/>
+          <w:sz w:val="28"/>
+          <w:szCs w:val="28"/>
+        </w:rPr>
+        <w:t>NGALLE Allan</w:t>
+      </w:r>
+    </w:p>
+    <w:p>
+      <w:pPr>
+        <w:pStyle w:val="Paragraphedeliste"/>
+        <w:rPr>
+          <w:rFonts w:ascii="Times New Roman" w:hAnsi="Times New Roman" w:cs="Times New Roman"/>
+          <w:sz w:val="28"/>
+          <w:szCs w:val="28"/>
+        </w:rPr>
+      </w:pPr>
+    </w:p>
     <w:p>
       <w:pPr>
         <w:rPr>
@@ -377,6 +562,7 @@
           <w:szCs w:val="28"/>
           <w:shd w:val="clear" w:color="auto" w:fill="FFFFFF"/>
         </w:rPr>
+        <w:lastRenderedPageBreak/>
         <w:t>Seuls les ports correspondant à l'administration du firewall sont ouverts (1300/TCP et 443/TCP). Le test d’accessibilité PING à destination de toutes les interfaces du firewall est également autorisé. Toutes les autres connexions sont ensuite bloquées.</w:t>
       </w:r>
     </w:p>
@@ -637,6 +823,7 @@
         <w:rPr>
           <w:noProof/>
         </w:rPr>
+        <w:lastRenderedPageBreak/>
         <w:drawing>
           <wp:inline distT="0" distB="0" distL="0" distR="0" wp14:anchorId="3220DE96" wp14:editId="13A753D0">
             <wp:extent cx="4733925" cy="3524250"/>
@@ -745,7 +932,6 @@
         <w:rPr>
           <w:noProof/>
         </w:rPr>
-        <w:lastRenderedPageBreak/>
         <w:drawing>
           <wp:inline distT="0" distB="0" distL="0" distR="0" wp14:anchorId="43C0CFA1" wp14:editId="4BF59E8B">
             <wp:extent cx="4924425" cy="3848100"/>
@@ -859,6 +1045,7 @@
         <w:rPr>
           <w:noProof/>
         </w:rPr>
+        <w:lastRenderedPageBreak/>
         <w:drawing>
           <wp:inline distT="0" distB="0" distL="0" distR="0" wp14:anchorId="281BD8A8" wp14:editId="2A3F9D65">
             <wp:extent cx="5391150" cy="3943350"/>
@@ -934,7 +1121,6 @@
         <w:rPr>
           <w:noProof/>
         </w:rPr>
-        <w:lastRenderedPageBreak/>
         <w:drawing>
           <wp:inline distT="0" distB="0" distL="0" distR="0" wp14:anchorId="74ABE07A" wp14:editId="5E7A50A3">
             <wp:extent cx="5391150" cy="3943350"/>
@@ -1057,6 +1243,7 @@
         <w:rPr>
           <w:noProof/>
         </w:rPr>
+        <w:lastRenderedPageBreak/>
         <w:drawing>
           <wp:inline distT="0" distB="0" distL="0" distR="0" wp14:anchorId="4D4A96C9" wp14:editId="41877D14">
             <wp:extent cx="4733925" cy="3524250"/>
@@ -1144,7 +1331,6 @@
         <w:rPr>
           <w:noProof/>
         </w:rPr>
-        <w:lastRenderedPageBreak/>
         <w:drawing>
           <wp:inline distT="0" distB="0" distL="0" distR="0" wp14:anchorId="2C5DED9A" wp14:editId="79F39744">
             <wp:extent cx="4238625" cy="2828925"/>
@@ -1215,15 +1401,7 @@
           <w:sz w:val="28"/>
           <w:szCs w:val="28"/>
         </w:rPr>
-        <w:t xml:space="preserve">Autoriser et interdire </w:t>
-      </w:r>
-      <w:r>
-        <w:rPr>
-          <w:rFonts w:ascii="Times New Roman" w:hAnsi="Times New Roman" w:cs="Times New Roman"/>
-          <w:sz w:val="28"/>
-          <w:szCs w:val="28"/>
-        </w:rPr>
-        <w:t>le trafic local du réseau 192.168.52.0/24.</w:t>
+        <w:t>Autoriser et interdire le trafic local du réseau 192.168.52.0/24.</w:t>
       </w:r>
     </w:p>
     <w:p>
@@ -1240,6 +1418,7 @@
         <w:rPr>
           <w:noProof/>
         </w:rPr>
+        <w:lastRenderedPageBreak/>
         <w:drawing>
           <wp:inline distT="0" distB="0" distL="0" distR="0" wp14:anchorId="2E8DDFBF" wp14:editId="1C0C5597">
             <wp:extent cx="5000625" cy="3048000"/>
@@ -1426,7 +1605,6 @@
         <w:rPr>
           <w:noProof/>
         </w:rPr>
-        <w:lastRenderedPageBreak/>
         <w:drawing>
           <wp:inline distT="0" distB="0" distL="0" distR="0" wp14:anchorId="4411A0B6" wp14:editId="3477E312">
             <wp:extent cx="4848225" cy="3105150"/>
@@ -2408,6 +2586,119 @@
     </w:lvl>
   </w:abstractNum>
   <w:abstractNum w:abstractNumId="8" w15:restartNumberingAfterBreak="0">
+    <w:nsid w:val="7A5727BC"/>
+    <w:multiLevelType w:val="hybridMultilevel"/>
+    <w:tmpl w:val="FE2C79F6"/>
+    <w:lvl w:ilvl="0" w:tplc="217A990C">
+      <w:start w:val="10"/>
+      <w:numFmt w:val="bullet"/>
+      <w:lvlText w:val="-"/>
+      <w:lvlJc w:val="left"/>
+      <w:pPr>
+        <w:ind w:left="720" w:hanging="360"/>
+      </w:pPr>
+      <w:rPr>
+        <w:rFonts w:ascii="Times New Roman" w:eastAsiaTheme="minorHAnsi" w:hAnsi="Times New Roman" w:cs="Times New Roman" w:hint="default"/>
+      </w:rPr>
+    </w:lvl>
+    <w:lvl w:ilvl="1" w:tplc="040C0003" w:tentative="1">
+      <w:start w:val="1"/>
+      <w:numFmt w:val="bullet"/>
+      <w:lvlText w:val="o"/>
+      <w:lvlJc w:val="left"/>
+      <w:pPr>
+        <w:ind w:left="1440" w:hanging="360"/>
+      </w:pPr>
+      <w:rPr>
+        <w:rFonts w:ascii="Courier New" w:hAnsi="Courier New" w:cs="Courier New" w:hint="default"/>
+      </w:rPr>
+    </w:lvl>
+    <w:lvl w:ilvl="2" w:tplc="040C0005" w:tentative="1">
+      <w:start w:val="1"/>
+      <w:numFmt w:val="bullet"/>
+      <w:lvlText w:val=""/>
+      <w:lvlJc w:val="left"/>
+      <w:pPr>
+        <w:ind w:left="2160" w:hanging="360"/>
+      </w:pPr>
+      <w:rPr>
+        <w:rFonts w:ascii="Wingdings" w:hAnsi="Wingdings" w:hint="default"/>
+      </w:rPr>
+    </w:lvl>
+    <w:lvl w:ilvl="3" w:tplc="040C0001" w:tentative="1">
+      <w:start w:val="1"/>
+      <w:numFmt w:val="bullet"/>
+      <w:lvlText w:val=""/>
+      <w:lvlJc w:val="left"/>
+      <w:pPr>
+        <w:ind w:left="2880" w:hanging="360"/>
+      </w:pPr>
+      <w:rPr>
+        <w:rFonts w:ascii="Symbol" w:hAnsi="Symbol" w:hint="default"/>
+      </w:rPr>
+    </w:lvl>
+    <w:lvl w:ilvl="4" w:tplc="040C0003" w:tentative="1">
+      <w:start w:val="1"/>
+      <w:numFmt w:val="bullet"/>
+      <w:lvlText w:val="o"/>
+      <w:lvlJc w:val="left"/>
+      <w:pPr>
+        <w:ind w:left="3600" w:hanging="360"/>
+      </w:pPr>
+      <w:rPr>
+        <w:rFonts w:ascii="Courier New" w:hAnsi="Courier New" w:cs="Courier New" w:hint="default"/>
+      </w:rPr>
+    </w:lvl>
+    <w:lvl w:ilvl="5" w:tplc="040C0005" w:tentative="1">
+      <w:start w:val="1"/>
+      <w:numFmt w:val="bullet"/>
+      <w:lvlText w:val=""/>
+      <w:lvlJc w:val="left"/>
+      <w:pPr>
+        <w:ind w:left="4320" w:hanging="360"/>
+      </w:pPr>
+      <w:rPr>
+        <w:rFonts w:ascii="Wingdings" w:hAnsi="Wingdings" w:hint="default"/>
+      </w:rPr>
+    </w:lvl>
+    <w:lvl w:ilvl="6" w:tplc="040C0001" w:tentative="1">
+      <w:start w:val="1"/>
+      <w:numFmt w:val="bullet"/>
+      <w:lvlText w:val=""/>
+      <w:lvlJc w:val="left"/>
+      <w:pPr>
+        <w:ind w:left="5040" w:hanging="360"/>
+      </w:pPr>
+      <w:rPr>
+        <w:rFonts w:ascii="Symbol" w:hAnsi="Symbol" w:hint="default"/>
+      </w:rPr>
+    </w:lvl>
+    <w:lvl w:ilvl="7" w:tplc="040C0003" w:tentative="1">
+      <w:start w:val="1"/>
+      <w:numFmt w:val="bullet"/>
+      <w:lvlText w:val="o"/>
+      <w:lvlJc w:val="left"/>
+      <w:pPr>
+        <w:ind w:left="5760" w:hanging="360"/>
+      </w:pPr>
+      <w:rPr>
+        <w:rFonts w:ascii="Courier New" w:hAnsi="Courier New" w:cs="Courier New" w:hint="default"/>
+      </w:rPr>
+    </w:lvl>
+    <w:lvl w:ilvl="8" w:tplc="040C0005" w:tentative="1">
+      <w:start w:val="1"/>
+      <w:numFmt w:val="bullet"/>
+      <w:lvlText w:val=""/>
+      <w:lvlJc w:val="left"/>
+      <w:pPr>
+        <w:ind w:left="6480" w:hanging="360"/>
+      </w:pPr>
+      <w:rPr>
+        <w:rFonts w:ascii="Wingdings" w:hAnsi="Wingdings" w:hint="default"/>
+      </w:rPr>
+    </w:lvl>
+  </w:abstractNum>
+  <w:abstractNum w:abstractNumId="9" w15:restartNumberingAfterBreak="0">
     <w:nsid w:val="7C2278ED"/>
     <w:multiLevelType w:val="hybridMultilevel"/>
     <w:tmpl w:val="4BBE1AF0"/>
@@ -2536,7 +2827,7 @@
     <w:abstractNumId w:val="6"/>
   </w:num>
   <w:num w:numId="6" w16cid:durableId="565384597">
-    <w:abstractNumId w:val="8"/>
+    <w:abstractNumId w:val="9"/>
   </w:num>
   <w:num w:numId="7" w16cid:durableId="415051091">
     <w:abstractNumId w:val="2"/>
@@ -2546,6 +2837,9 @@
   </w:num>
   <w:num w:numId="9" w16cid:durableId="1453405132">
     <w:abstractNumId w:val="7"/>
+  </w:num>
+  <w:num w:numId="10" w16cid:durableId="615796547">
+    <w:abstractNumId w:val="8"/>
   </w:num>
 </w:numbering>
 </file>

</xml_diff>